<commit_message>
FIXES: PBC, Exist elimi FEATURES: symetrical segments, Updated UM
</commit_message>
<xml_diff>
--- a/Examples/Tests/2017A_6b.docx
+++ b/Examples/Tests/2017A_6b.docx
@@ -708,6 +708,65 @@
           <w:p>
             <w:pPr/>
             <w:r>
+              <w:t>Y0</w:t>
+            </w:r>
+          </w:p>
+        </w:tc>
+        <w:tc>
+          <w:tcPr>
+            <w:tcW w:w="2310" w:type="auto"/>
+          </w:tcPr>
+          <w:p>
+            <w:pPr/>
+            <w:r>
+              <w:t>X0/Y0 i</w:t>
+            </w:r>
+          </w:p>
+        </w:tc>
+        <w:tc>
+          <w:tcPr>
+            <w:tcW w:w="2310" w:type="auto"/>
+          </w:tcPr>
+          <w:p>
+            <w:pPr/>
+          </w:p>
+        </w:tc>
+        <w:tc>
+          <w:tcPr>
+            <w:tcW w:w="2310" w:type="auto"/>
+          </w:tcPr>
+          <w:p>
+            <w:pPr/>
+          </w:p>
+        </w:tc>
+        <w:tc>
+          <w:tcPr>
+            <w:tcW w:w="2310" w:type="auto"/>
+          </w:tcPr>
+          <w:p>
+            <w:pPr/>
+          </w:p>
+        </w:tc>
+      </w:tr>
+      <w:tr>
+        <w:tc>
+          <w:tcPr>
+            <w:tcW w:w="2310" w:type="auto"/>
+          </w:tcPr>
+          <w:p>
+            <w:pPr/>
+            <w:r>
+              <w:t>10</w:t>
+            </w:r>
+          </w:p>
+        </w:tc>
+        <w:tc>
+          <w:tcPr>
+            <w:tcW w:w="2310" w:type="auto"/>
+          </w:tcPr>
+          <w:p>
+            <w:pPr/>
+            <w:r>
               <w:t>¬P(Y0)</w:t>
             </w:r>
           </w:p>
@@ -752,6 +811,112 @@
         <w:tc>
           <w:tcPr>
             <w:tcW w:w="2310" w:type="auto"/>
+            <w:gridSpan w:val="6"/>
+          </w:tcPr>
+          <w:p>
+            <w:pPr/>
+            <w:r>
+              <w:t xml:space="preserve">                              ┌----------------------------------------------------------------------------------------------┐</w:t>
+            </w:r>
+          </w:p>
+        </w:tc>
+      </w:tr>
+      <w:tr>
+        <w:tc>
+          <w:tcPr>
+            <w:tcW w:w="2310" w:type="auto"/>
+          </w:tcPr>
+          <w:p>
+            <w:pPr/>
+            <w:r>
+              <w:t>11</w:t>
+            </w:r>
+          </w:p>
+        </w:tc>
+        <w:tc>
+          <w:tcPr>
+            <w:tcW w:w="2310" w:type="auto"/>
+          </w:tcPr>
+          <w:p>
+            <w:pPr/>
+            <w:r>
+              <w:t>P(Y0)</w:t>
+            </w:r>
+          </w:p>
+        </w:tc>
+        <w:tc>
+          <w:tcPr>
+            <w:tcW w:w="2310" w:type="auto"/>
+          </w:tcPr>
+          <w:p>
+            <w:pPr/>
+            <w:r>
+              <w:t>Assumption</w:t>
+            </w:r>
+          </w:p>
+        </w:tc>
+        <w:tc>
+          <w:tcPr>
+            <w:tcW w:w="2310" w:type="auto"/>
+          </w:tcPr>
+          <w:p>
+            <w:pPr/>
+          </w:p>
+        </w:tc>
+        <w:tc>
+          <w:tcPr>
+            <w:tcW w:w="2310" w:type="auto"/>
+          </w:tcPr>
+          <w:p>
+            <w:pPr/>
+          </w:p>
+        </w:tc>
+        <w:tc>
+          <w:tcPr>
+            <w:tcW w:w="2310" w:type="auto"/>
+          </w:tcPr>
+          <w:p>
+            <w:pPr/>
+          </w:p>
+        </w:tc>
+      </w:tr>
+      <w:tr>
+        <w:tc>
+          <w:tcPr>
+            <w:tcW w:w="2310" w:type="auto"/>
+          </w:tcPr>
+          <w:p>
+            <w:pPr/>
+            <w:r>
+              <w:t>12</w:t>
+            </w:r>
+          </w:p>
+        </w:tc>
+        <w:tc>
+          <w:tcPr>
+            <w:tcW w:w="2310" w:type="auto"/>
+          </w:tcPr>
+          <w:p>
+            <w:pPr/>
+            <w:r>
+              <w:t>⊥</w:t>
+            </w:r>
+          </w:p>
+        </w:tc>
+        <w:tc>
+          <w:tcPr>
+            <w:tcW w:w="2310" w:type="auto"/>
+          </w:tcPr>
+          <w:p>
+            <w:pPr/>
+            <w:r>
+              <w:t>¬e</w:t>
+            </w:r>
+          </w:p>
+        </w:tc>
+        <w:tc>
+          <w:tcPr>
+            <w:tcW w:w="2310" w:type="auto"/>
           </w:tcPr>
           <w:p>
             <w:pPr/>
@@ -767,27 +932,62 @@
           <w:p>
             <w:pPr/>
             <w:r>
-              <w:t>Y0</w:t>
-            </w:r>
-          </w:p>
-        </w:tc>
-        <w:tc>
-          <w:tcPr>
-            <w:tcW w:w="2310" w:type="auto"/>
-          </w:tcPr>
-          <w:p>
-            <w:pPr/>
-            <w:r>
-              <w:t>None</w:t>
-            </w:r>
-          </w:p>
-        </w:tc>
-        <w:tc>
-          <w:tcPr>
-            <w:tcW w:w="2310" w:type="auto"/>
-          </w:tcPr>
-          <w:p>
-            <w:pPr/>
+              <w:t>11</w:t>
+            </w:r>
+          </w:p>
+        </w:tc>
+        <w:tc>
+          <w:tcPr>
+            <w:tcW w:w="2310" w:type="auto"/>
+          </w:tcPr>
+          <w:p>
+            <w:pPr/>
+          </w:p>
+        </w:tc>
+      </w:tr>
+      <w:tr>
+        <w:tc>
+          <w:tcPr>
+            <w:tcW w:w="2310" w:type="auto"/>
+          </w:tcPr>
+          <w:p>
+            <w:pPr/>
+            <w:r>
+              <w:t>13</w:t>
+            </w:r>
+          </w:p>
+        </w:tc>
+        <w:tc>
+          <w:tcPr>
+            <w:tcW w:w="2310" w:type="auto"/>
+          </w:tcPr>
+          <w:p>
+            <w:pPr/>
+            <w:r>
+              <w:t>∀yP(y)</w:t>
+            </w:r>
+          </w:p>
+        </w:tc>
+        <w:tc>
+          <w:tcPr>
+            <w:tcW w:w="2310" w:type="auto"/>
+          </w:tcPr>
+          <w:p>
+            <w:pPr/>
+            <w:r>
+              <w:t>⊥e</w:t>
+            </w:r>
+          </w:p>
+        </w:tc>
+        <w:tc>
+          <w:tcPr>
+            <w:tcW w:w="2310" w:type="auto"/>
+          </w:tcPr>
+          <w:p>
+            <w:pPr/>
+            <w:r>
+              <w:t>12</w:t>
+            </w:r>
           </w:p>
         </w:tc>
         <w:tc>
@@ -816,177 +1016,115 @@
           <w:p>
             <w:pPr/>
             <w:r>
-              <w:t xml:space="preserve">                              ┌----------------------------------------------------------------------------------------------┐</w:t>
-            </w:r>
-          </w:p>
-        </w:tc>
-      </w:tr>
-      <w:tr>
-        <w:tc>
-          <w:tcPr>
-            <w:tcW w:w="2310" w:type="auto"/>
-          </w:tcPr>
-          <w:p>
-            <w:pPr/>
-            <w:r>
-              <w:t>11</w:t>
-            </w:r>
-          </w:p>
-        </w:tc>
-        <w:tc>
-          <w:tcPr>
-            <w:tcW w:w="2310" w:type="auto"/>
-          </w:tcPr>
-          <w:p>
-            <w:pPr/>
-            <w:r>
-              <w:t>P(Y0)</w:t>
-            </w:r>
-          </w:p>
-        </w:tc>
-        <w:tc>
-          <w:tcPr>
-            <w:tcW w:w="2310" w:type="auto"/>
-          </w:tcPr>
-          <w:p>
-            <w:pPr/>
-            <w:r>
-              <w:t>Assumption</w:t>
-            </w:r>
-          </w:p>
-        </w:tc>
-        <w:tc>
-          <w:tcPr>
-            <w:tcW w:w="2310" w:type="auto"/>
-          </w:tcPr>
-          <w:p>
-            <w:pPr/>
-          </w:p>
-        </w:tc>
-        <w:tc>
-          <w:tcPr>
-            <w:tcW w:w="2310" w:type="auto"/>
-          </w:tcPr>
-          <w:p>
-            <w:pPr/>
-          </w:p>
-        </w:tc>
-        <w:tc>
-          <w:tcPr>
-            <w:tcW w:w="2310" w:type="auto"/>
-          </w:tcPr>
-          <w:p>
-            <w:pPr/>
-          </w:p>
-        </w:tc>
-      </w:tr>
-      <w:tr>
-        <w:tc>
-          <w:tcPr>
-            <w:tcW w:w="2310" w:type="auto"/>
-          </w:tcPr>
-          <w:p>
-            <w:pPr/>
-            <w:r>
-              <w:t>12</w:t>
-            </w:r>
-          </w:p>
-        </w:tc>
-        <w:tc>
-          <w:tcPr>
-            <w:tcW w:w="2310" w:type="auto"/>
-          </w:tcPr>
-          <w:p>
-            <w:pPr/>
-            <w:r>
-              <w:t>⊥</w:t>
-            </w:r>
-          </w:p>
-        </w:tc>
-        <w:tc>
-          <w:tcPr>
-            <w:tcW w:w="2310" w:type="auto"/>
-          </w:tcPr>
-          <w:p>
-            <w:pPr/>
-            <w:r>
-              <w:t>¬e</w:t>
-            </w:r>
-          </w:p>
-        </w:tc>
-        <w:tc>
-          <w:tcPr>
-            <w:tcW w:w="2310" w:type="auto"/>
-          </w:tcPr>
-          <w:p>
-            <w:pPr/>
-            <w:r>
-              <w:t>9</w:t>
-            </w:r>
-          </w:p>
-        </w:tc>
-        <w:tc>
-          <w:tcPr>
-            <w:tcW w:w="2310" w:type="auto"/>
-          </w:tcPr>
-          <w:p>
-            <w:pPr/>
-            <w:r>
-              <w:t>11</w:t>
-            </w:r>
-          </w:p>
-        </w:tc>
-        <w:tc>
-          <w:tcPr>
-            <w:tcW w:w="2310" w:type="auto"/>
-          </w:tcPr>
-          <w:p>
-            <w:pPr/>
-          </w:p>
-        </w:tc>
-      </w:tr>
-      <w:tr>
-        <w:tc>
-          <w:tcPr>
-            <w:tcW w:w="2310" w:type="auto"/>
-          </w:tcPr>
-          <w:p>
-            <w:pPr/>
-            <w:r>
-              <w:t>13</w:t>
-            </w:r>
-          </w:p>
-        </w:tc>
-        <w:tc>
-          <w:tcPr>
-            <w:tcW w:w="2310" w:type="auto"/>
-          </w:tcPr>
-          <w:p>
-            <w:pPr/>
-            <w:r>
-              <w:t>∀yP(y)</w:t>
-            </w:r>
-          </w:p>
-        </w:tc>
-        <w:tc>
-          <w:tcPr>
-            <w:tcW w:w="2310" w:type="auto"/>
-          </w:tcPr>
-          <w:p>
-            <w:pPr/>
-            <w:r>
-              <w:t>⊥e</w:t>
-            </w:r>
-          </w:p>
-        </w:tc>
-        <w:tc>
-          <w:tcPr>
-            <w:tcW w:w="2310" w:type="auto"/>
-          </w:tcPr>
-          <w:p>
-            <w:pPr/>
-            <w:r>
-              <w:t>12</w:t>
+              <w:t xml:space="preserve">                              └----------------------------------------------------------------------------------------------┘</w:t>
+            </w:r>
+          </w:p>
+        </w:tc>
+      </w:tr>
+      <w:tr>
+        <w:tc>
+          <w:tcPr>
+            <w:tcW w:w="2310" w:type="auto"/>
+          </w:tcPr>
+          <w:p>
+            <w:pPr/>
+            <w:r>
+              <w:t>14</w:t>
+            </w:r>
+          </w:p>
+        </w:tc>
+        <w:tc>
+          <w:tcPr>
+            <w:tcW w:w="2310" w:type="auto"/>
+          </w:tcPr>
+          <w:p>
+            <w:pPr/>
+            <w:r>
+              <w:t>P(Y0)→∀yP(y)</w:t>
+            </w:r>
+          </w:p>
+        </w:tc>
+        <w:tc>
+          <w:tcPr>
+            <w:tcW w:w="2310" w:type="auto"/>
+          </w:tcPr>
+          <w:p>
+            <w:pPr/>
+            <w:r>
+              <w:t>→i</w:t>
+            </w:r>
+          </w:p>
+        </w:tc>
+        <w:tc>
+          <w:tcPr>
+            <w:tcW w:w="2310" w:type="auto"/>
+          </w:tcPr>
+          <w:p>
+            <w:pPr/>
+            <w:r>
+              <w:t>11-13</w:t>
+            </w:r>
+          </w:p>
+        </w:tc>
+        <w:tc>
+          <w:tcPr>
+            <w:tcW w:w="2310" w:type="auto"/>
+          </w:tcPr>
+          <w:p>
+            <w:pPr/>
+          </w:p>
+        </w:tc>
+        <w:tc>
+          <w:tcPr>
+            <w:tcW w:w="2310" w:type="auto"/>
+          </w:tcPr>
+          <w:p>
+            <w:pPr/>
+          </w:p>
+        </w:tc>
+      </w:tr>
+      <w:tr>
+        <w:tc>
+          <w:tcPr>
+            <w:tcW w:w="2310" w:type="auto"/>
+          </w:tcPr>
+          <w:p>
+            <w:pPr/>
+            <w:r>
+              <w:t>15</w:t>
+            </w:r>
+          </w:p>
+        </w:tc>
+        <w:tc>
+          <w:tcPr>
+            <w:tcW w:w="2310" w:type="auto"/>
+          </w:tcPr>
+          <w:p>
+            <w:pPr/>
+            <w:r>
+              <w:t>∃x(P(x)→∀yP(y))</w:t>
+            </w:r>
+          </w:p>
+        </w:tc>
+        <w:tc>
+          <w:tcPr>
+            <w:tcW w:w="2310" w:type="auto"/>
+          </w:tcPr>
+          <w:p>
+            <w:pPr/>
+            <w:r>
+              <w:t>∃x i</w:t>
+            </w:r>
+          </w:p>
+        </w:tc>
+        <w:tc>
+          <w:tcPr>
+            <w:tcW w:w="2310" w:type="auto"/>
+          </w:tcPr>
+          <w:p>
+            <w:pPr/>
+            <w:r>
+              <w:t>14</w:t>
             </w:r>
           </w:p>
         </w:tc>
@@ -1016,82 +1154,20 @@
           <w:p>
             <w:pPr/>
             <w:r>
-              <w:t xml:space="preserve">                              └----------------------------------------------------------------------------------------------┘</w:t>
-            </w:r>
-          </w:p>
-        </w:tc>
-      </w:tr>
-      <w:tr>
-        <w:tc>
-          <w:tcPr>
-            <w:tcW w:w="2310" w:type="auto"/>
-          </w:tcPr>
-          <w:p>
-            <w:pPr/>
-            <w:r>
-              <w:t>14</w:t>
-            </w:r>
-          </w:p>
-        </w:tc>
-        <w:tc>
-          <w:tcPr>
-            <w:tcW w:w="2310" w:type="auto"/>
-          </w:tcPr>
-          <w:p>
-            <w:pPr/>
-            <w:r>
-              <w:t>P(Y0)→∀yP(y)</w:t>
-            </w:r>
-          </w:p>
-        </w:tc>
-        <w:tc>
-          <w:tcPr>
-            <w:tcW w:w="2310" w:type="auto"/>
-          </w:tcPr>
-          <w:p>
-            <w:pPr/>
-            <w:r>
-              <w:t>→i</w:t>
-            </w:r>
-          </w:p>
-        </w:tc>
-        <w:tc>
-          <w:tcPr>
-            <w:tcW w:w="2310" w:type="auto"/>
-          </w:tcPr>
-          <w:p>
-            <w:pPr/>
-            <w:r>
-              <w:t>11-13</w:t>
-            </w:r>
-          </w:p>
-        </w:tc>
-        <w:tc>
-          <w:tcPr>
-            <w:tcW w:w="2310" w:type="auto"/>
-          </w:tcPr>
-          <w:p>
-            <w:pPr/>
-          </w:p>
-        </w:tc>
-        <w:tc>
-          <w:tcPr>
-            <w:tcW w:w="2310" w:type="auto"/>
-          </w:tcPr>
-          <w:p>
-            <w:pPr/>
-          </w:p>
-        </w:tc>
-      </w:tr>
-      <w:tr>
-        <w:tc>
-          <w:tcPr>
-            <w:tcW w:w="2310" w:type="auto"/>
-          </w:tcPr>
-          <w:p>
-            <w:pPr/>
-            <w:r>
-              <w:t>15</w:t>
+              <w:t xml:space="preserve">                        └------------------------------------------------------------------------------------------------------┘</w:t>
+            </w:r>
+          </w:p>
+        </w:tc>
+      </w:tr>
+      <w:tr>
+        <w:tc>
+          <w:tcPr>
+            <w:tcW w:w="2310" w:type="auto"/>
+          </w:tcPr>
+          <w:p>
+            <w:pPr/>
+            <w:r>
+              <w:t>16</w:t>
             </w:r>
           </w:p>
         </w:tc>
@@ -1113,83 +1189,7 @@
           <w:p>
             <w:pPr/>
             <w:r>
-              <w:t>∃x i</w:t>
-            </w:r>
-          </w:p>
-        </w:tc>
-        <w:tc>
-          <w:tcPr>
-            <w:tcW w:w="2310" w:type="auto"/>
-          </w:tcPr>
-          <w:p>
-            <w:pPr/>
-            <w:r>
-              <w:t>14</w:t>
-            </w:r>
-          </w:p>
-        </w:tc>
-        <w:tc>
-          <w:tcPr>
-            <w:tcW w:w="2310" w:type="auto"/>
-          </w:tcPr>
-          <w:p>
-            <w:pPr/>
-          </w:p>
-        </w:tc>
-        <w:tc>
-          <w:tcPr>
-            <w:tcW w:w="2310" w:type="auto"/>
-          </w:tcPr>
-          <w:p>
-            <w:pPr/>
-          </w:p>
-        </w:tc>
-      </w:tr>
-      <w:tr>
-        <w:tc>
-          <w:tcPr>
-            <w:tcW w:w="2310" w:type="auto"/>
-            <w:gridSpan w:val="6"/>
-          </w:tcPr>
-          <w:p>
-            <w:pPr/>
-            <w:r>
-              <w:t xml:space="preserve">                        └------------------------------------------------------------------------------------------------------┘</w:t>
-            </w:r>
-          </w:p>
-        </w:tc>
-      </w:tr>
-      <w:tr>
-        <w:tc>
-          <w:tcPr>
-            <w:tcW w:w="2310" w:type="auto"/>
-          </w:tcPr>
-          <w:p>
-            <w:pPr/>
-            <w:r>
-              <w:t>16</w:t>
-            </w:r>
-          </w:p>
-        </w:tc>
-        <w:tc>
-          <w:tcPr>
-            <w:tcW w:w="2310" w:type="auto"/>
-          </w:tcPr>
-          <w:p>
-            <w:pPr/>
-            <w:r>
-              <w:t>∃x(P(x)→∀yP(y))</w:t>
-            </w:r>
-          </w:p>
-        </w:tc>
-        <w:tc>
-          <w:tcPr>
-            <w:tcW w:w="2310" w:type="auto"/>
-          </w:tcPr>
-          <w:p>
-            <w:pPr/>
-            <w:r>
-              <w:t>∃x e</w:t>
+              <w:t>∃y e</w:t>
             </w:r>
           </w:p>
         </w:tc>

</xml_diff>